<commit_message>
separate velocities and map graphs in all exercises
</commit_message>
<xml_diff>
--- a/ejercicios/ej2.docx
+++ b/ejercicios/ej2.docx
@@ -406,12 +406,11 @@
       <w:r>
         <w:rPr>
           <w:rFonts w:eastAsiaTheme="minorEastAsia"/>
-          <w:noProof/>
         </w:rPr>
         <w:drawing>
-          <wp:inline distT="0" distB="0" distL="0" distR="0" wp14:anchorId="3AB6CCC8" wp14:editId="47340054">
-            <wp:extent cx="4162289" cy="2160000"/>
-            <wp:effectExtent l="0" t="0" r="0" b="0"/>
+          <wp:inline distT="0" distB="0" distL="0" distR="0" wp14:anchorId="2F1E4FDD" wp14:editId="19E1980F">
+            <wp:extent cx="6480810" cy="2360930"/>
+            <wp:effectExtent l="0" t="0" r="0" b="1270"/>
             <wp:docPr id="1" name="Picture 1"/>
             <wp:cNvGraphicFramePr>
               <a:graphicFrameLocks xmlns:a="http://schemas.openxmlformats.org/drawingml/2006/main" noChangeAspect="1"/>
@@ -432,7 +431,7 @@
                   <pic:spPr>
                     <a:xfrm>
                       <a:off x="0" y="0"/>
-                      <a:ext cx="4162289" cy="2160000"/>
+                      <a:ext cx="6480810" cy="2360930"/>
                     </a:xfrm>
                     <a:prstGeom prst="rect">
                       <a:avLst/>
@@ -739,10 +738,10 @@
           <w:noProof/>
         </w:rPr>
         <w:drawing>
-          <wp:inline distT="0" distB="0" distL="0" distR="0" wp14:anchorId="3EB4C8E3" wp14:editId="4C772FD3">
-            <wp:extent cx="4149885" cy="2160000"/>
-            <wp:effectExtent l="0" t="0" r="3175" b="0"/>
-            <wp:docPr id="2" name="Picture 2"/>
+          <wp:inline distT="0" distB="0" distL="0" distR="0" wp14:anchorId="1803D15C" wp14:editId="49AA10A2">
+            <wp:extent cx="6480810" cy="2296795"/>
+            <wp:effectExtent l="0" t="0" r="0" b="8255"/>
+            <wp:docPr id="4" name="Picture 4"/>
             <wp:cNvGraphicFramePr>
               <a:graphicFrameLocks xmlns:a="http://schemas.openxmlformats.org/drawingml/2006/main" noChangeAspect="1"/>
             </wp:cNvGraphicFramePr>
@@ -762,7 +761,7 @@
                   <pic:spPr>
                     <a:xfrm>
                       <a:off x="0" y="0"/>
-                      <a:ext cx="4149885" cy="2160000"/>
+                      <a:ext cx="6480810" cy="2296795"/>
                     </a:xfrm>
                     <a:prstGeom prst="rect">
                       <a:avLst/>

</xml_diff>